<commit_message>
uloha 4 doplnit docs
</commit_message>
<xml_diff>
--- a/Documentation/Uloha4_JozefWaldhauser.docx
+++ b/Documentation/Uloha4_JozefWaldhauser.docx
@@ -937,11 +937,9 @@
           <w:pPr>
             <w:pStyle w:val="TOCHeading"/>
           </w:pPr>
-          <w:proofErr w:type="spellStart"/>
           <w:r>
             <w:t>Obsah</w:t>
           </w:r>
-          <w:proofErr w:type="spellEnd"/>
         </w:p>
         <w:p>
           <w:pPr>
@@ -2471,29 +2469,8 @@
           <w:numId w:val="4"/>
         </w:numPr>
       </w:pPr>
-      <w:proofErr w:type="spellStart"/>
-      <w:r>
-        <w:t>nainstalovat</w:t>
-      </w:r>
-      <w:proofErr w:type="spellEnd"/>
-      <w:r>
-        <w:t xml:space="preserve"> a </w:t>
-      </w:r>
-      <w:proofErr w:type="spellStart"/>
-      <w:r>
-        <w:t>rozchodit</w:t>
-      </w:r>
-      <w:proofErr w:type="spellEnd"/>
-      <w:r>
-        <w:t xml:space="preserve"> </w:t>
-      </w:r>
-      <w:proofErr w:type="spellStart"/>
-      <w:r>
-        <w:t>knihovnu</w:t>
-      </w:r>
-      <w:proofErr w:type="spellEnd"/>
-      <w:r>
-        <w:t xml:space="preserve"> DEAP</w:t>
+      <w:r>
+        <w:t>nainstalovat a rozchodit knihovnu DEAP</w:t>
       </w:r>
     </w:p>
     <w:p>
@@ -2505,39 +2482,7 @@
         </w:numPr>
       </w:pPr>
       <w:r>
-        <w:t xml:space="preserve">pomocí DEAP </w:t>
-      </w:r>
-      <w:proofErr w:type="spellStart"/>
-      <w:r>
-        <w:t>evolučně</w:t>
-      </w:r>
-      <w:proofErr w:type="spellEnd"/>
-      <w:r>
-        <w:t xml:space="preserve"> </w:t>
-      </w:r>
-      <w:proofErr w:type="spellStart"/>
-      <w:r>
-        <w:t>vygenerovat</w:t>
-      </w:r>
-      <w:proofErr w:type="spellEnd"/>
-      <w:r>
-        <w:t xml:space="preserve"> </w:t>
-      </w:r>
-      <w:proofErr w:type="spellStart"/>
-      <w:r>
-        <w:t>funkci</w:t>
-      </w:r>
-      <w:proofErr w:type="spellEnd"/>
-      <w:r>
-        <w:t xml:space="preserve"> terénu v závislosti na sofistikované fitness </w:t>
-      </w:r>
-      <w:proofErr w:type="spellStart"/>
-      <w:r>
-        <w:t>funkci</w:t>
-      </w:r>
-      <w:proofErr w:type="spellEnd"/>
-      <w:r>
-        <w:t xml:space="preserve"> </w:t>
+        <w:t xml:space="preserve">pomocí DEAP evolučně vygenerovat funkci terénu v závislosti na sofistikované fitness funkci </w:t>
       </w:r>
     </w:p>
     <w:p>
@@ -2552,23 +2497,7 @@
           <w:b/>
           <w:bCs/>
         </w:rPr>
-        <w:t>Úlohou bolo nainštalovať a rozbehnúť knižnicu DEAP v </w:t>
-      </w:r>
-      <w:proofErr w:type="spellStart"/>
-      <w:r>
-        <w:rPr>
-          <w:b/>
-          <w:bCs/>
-        </w:rPr>
-        <w:t>pythone</w:t>
-      </w:r>
-      <w:proofErr w:type="spellEnd"/>
-      <w:r>
-        <w:rPr>
-          <w:b/>
-          <w:bCs/>
-        </w:rPr>
-        <w:t>, implementovať evolučný algoritmus pre generovanie funkci</w:t>
+        <w:t>Úlohou bolo nainštalovať a rozbehnúť knižnicu DEAP v pythone, implementovať evolučný algoritmus pre generovanie funkci</w:t>
       </w:r>
       <w:r>
         <w:rPr>
@@ -2606,15 +2535,7 @@
         <w:t>Skúsil som cez</w:t>
       </w:r>
       <w:r>
-        <w:t xml:space="preserve"> </w:t>
-      </w:r>
-      <w:proofErr w:type="spellStart"/>
-      <w:r>
-        <w:t>Claude</w:t>
-      </w:r>
-      <w:proofErr w:type="spellEnd"/>
-      <w:r>
-        <w:t xml:space="preserve"> AI vygenerovať kód, ktorý vygeneroval toto:</w:t>
+        <w:t xml:space="preserve"> Claude AI vygenerovať kód, ktorý vygeneroval toto:</w:t>
       </w:r>
     </w:p>
     <w:p>
@@ -2678,84 +2599,12 @@
         <w:t xml:space="preserve">prečítal učebnicu UI z predmetu a našiel na internete pár videí ako napr. </w:t>
       </w:r>
       <w:hyperlink r:id="rId9" w:history="1">
-        <w:proofErr w:type="spellStart"/>
         <w:r>
           <w:rPr>
             <w:rStyle w:val="Hyperlink"/>
           </w:rPr>
-          <w:t>Genetic</w:t>
+          <w:t>Genetic Algorithms in Python - Evolution For Optimization</w:t>
         </w:r>
-        <w:proofErr w:type="spellEnd"/>
-        <w:r>
-          <w:rPr>
-            <w:rStyle w:val="Hyperlink"/>
-          </w:rPr>
-          <w:t xml:space="preserve"> </w:t>
-        </w:r>
-        <w:proofErr w:type="spellStart"/>
-        <w:r>
-          <w:rPr>
-            <w:rStyle w:val="Hyperlink"/>
-          </w:rPr>
-          <w:t>Algorithms</w:t>
-        </w:r>
-        <w:proofErr w:type="spellEnd"/>
-        <w:r>
-          <w:rPr>
-            <w:rStyle w:val="Hyperlink"/>
-          </w:rPr>
-          <w:t xml:space="preserve"> in </w:t>
-        </w:r>
-        <w:proofErr w:type="spellStart"/>
-        <w:r>
-          <w:rPr>
-            <w:rStyle w:val="Hyperlink"/>
-          </w:rPr>
-          <w:t>Python</w:t>
-        </w:r>
-        <w:proofErr w:type="spellEnd"/>
-        <w:r>
-          <w:rPr>
-            <w:rStyle w:val="Hyperlink"/>
-          </w:rPr>
-          <w:t xml:space="preserve"> - </w:t>
-        </w:r>
-        <w:proofErr w:type="spellStart"/>
-        <w:r>
-          <w:rPr>
-            <w:rStyle w:val="Hyperlink"/>
-          </w:rPr>
-          <w:t>Evolution</w:t>
-        </w:r>
-        <w:proofErr w:type="spellEnd"/>
-        <w:r>
-          <w:rPr>
-            <w:rStyle w:val="Hyperlink"/>
-          </w:rPr>
-          <w:t xml:space="preserve"> </w:t>
-        </w:r>
-        <w:proofErr w:type="spellStart"/>
-        <w:r>
-          <w:rPr>
-            <w:rStyle w:val="Hyperlink"/>
-          </w:rPr>
-          <w:t>For</w:t>
-        </w:r>
-        <w:proofErr w:type="spellEnd"/>
-        <w:r>
-          <w:rPr>
-            <w:rStyle w:val="Hyperlink"/>
-          </w:rPr>
-          <w:t xml:space="preserve"> </w:t>
-        </w:r>
-        <w:proofErr w:type="spellStart"/>
-        <w:r>
-          <w:rPr>
-            <w:rStyle w:val="Hyperlink"/>
-          </w:rPr>
-          <w:t>Optimization</w:t>
-        </w:r>
-        <w:proofErr w:type="spellEnd"/>
       </w:hyperlink>
     </w:p>
     <w:p>
@@ -2817,15 +2666,7 @@
         </w:numPr>
       </w:pPr>
       <w:r>
-        <w:t xml:space="preserve">Fitness – kritériá, ktoré určujú „aký dobrý“ je genóm </w:t>
-      </w:r>
-      <w:proofErr w:type="spellStart"/>
-      <w:r>
-        <w:t>individuála</w:t>
-      </w:r>
-      <w:proofErr w:type="spellEnd"/>
-      <w:r>
-        <w:t xml:space="preserve"> z</w:t>
+        <w:t>Fitness – kritériá, ktoré určujú „aký dobrý“ je genóm individuála z</w:t>
       </w:r>
       <w:r>
         <w:t> </w:t>
@@ -2854,13 +2695,8 @@
           <w:numId w:val="2"/>
         </w:numPr>
       </w:pPr>
-      <w:proofErr w:type="spellStart"/>
-      <w:r>
-        <w:t>Crossover</w:t>
-      </w:r>
-      <w:proofErr w:type="spellEnd"/>
-      <w:r>
-        <w:t xml:space="preserve"> – výmena genómu medzi dvoma indivíduami – rodičmi</w:t>
+      <w:r>
+        <w:t>Crossover – výmena genómu medzi dvoma indivíduami – rodičmi</w:t>
       </w:r>
     </w:p>
     <w:p>
@@ -2909,15 +2745,7 @@
         <w:t>Umelá inteligencia mi dala dobrý nápad, je možné rozšíriť t</w:t>
       </w:r>
       <w:r>
-        <w:t xml:space="preserve">ento 2D terén o viac „2D terénov“ a z tohto urobiť 3D terén, skúsim aj to keď budú </w:t>
-      </w:r>
-      <w:proofErr w:type="spellStart"/>
-      <w:r>
-        <w:t>populanti</w:t>
-      </w:r>
-      <w:proofErr w:type="spellEnd"/>
-      <w:r>
-        <w:t xml:space="preserve"> veľmi podobní</w:t>
+        <w:t>ento 2D terén o viac „2D terénov“ a z tohto urobiť 3D terén, skúsim aj to keď budú populanti veľmi podobní</w:t>
       </w:r>
       <w:r>
         <w:t>:</w:t>
@@ -2929,13 +2757,8 @@
         <w:t xml:space="preserve">či sa z toho nebude dať urobiť 3D terén </w:t>
       </w:r>
       <w:r>
-        <w:t xml:space="preserve">resp. 3D </w:t>
-      </w:r>
-      <w:proofErr w:type="spellStart"/>
-      <w:r>
-        <w:t>mesh</w:t>
-      </w:r>
-      <w:proofErr w:type="spellEnd"/>
+        <w:t>resp. 3D mesh</w:t>
+      </w:r>
       <w:r>
         <w:t>.</w:t>
       </w:r>
@@ -2984,11 +2807,9 @@
           <w:numId w:val="5"/>
         </w:numPr>
       </w:pPr>
-      <w:proofErr w:type="spellStart"/>
       <w:r>
         <w:t>Crossover</w:t>
       </w:r>
-      <w:proofErr w:type="spellEnd"/>
     </w:p>
     <w:p>
       <w:pPr>
@@ -3022,11 +2843,9 @@
           <w:numId w:val="5"/>
         </w:numPr>
       </w:pPr>
-      <w:proofErr w:type="spellStart"/>
       <w:r>
         <w:t>Elitismus</w:t>
       </w:r>
-      <w:proofErr w:type="spellEnd"/>
     </w:p>
     <w:p>
       <w:pPr>
@@ -3036,11 +2855,9 @@
           <w:numId w:val="5"/>
         </w:numPr>
       </w:pPr>
-      <w:proofErr w:type="spellStart"/>
       <w:r>
         <w:t>Tournament</w:t>
       </w:r>
-      <w:proofErr w:type="spellEnd"/>
     </w:p>
     <w:p>
       <w:pPr>
@@ -3050,13 +2867,8 @@
           <w:numId w:val="5"/>
         </w:numPr>
       </w:pPr>
-      <w:proofErr w:type="spellStart"/>
-      <w:r>
-        <w:t>Evaluovať</w:t>
-      </w:r>
-      <w:proofErr w:type="spellEnd"/>
-      <w:r>
-        <w:t xml:space="preserve"> populáciu pomocou „sofistikovanej“</w:t>
+      <w:r>
+        <w:t>Evaluovať populáciu pomocou „sofistikovanej“</w:t>
       </w:r>
       <w:r>
         <w:t xml:space="preserve"> </w:t>
@@ -3085,15 +2897,7 @@
       </w:r>
       <w:r>
         <w:br/>
-        <w:t xml:space="preserve">x-y-z fitness </w:t>
-      </w:r>
-      <w:proofErr w:type="spellStart"/>
-      <w:r>
-        <w:t>evaluácia</w:t>
-      </w:r>
-      <w:proofErr w:type="spellEnd"/>
-      <w:r>
-        <w:t xml:space="preserve"> </w:t>
+        <w:t xml:space="preserve">x-y-z fitness evaluácia </w:t>
       </w:r>
       <m:oMath>
         <m:r>
@@ -3137,35 +2941,7 @@
         <w:rPr>
           <w:rFonts w:eastAsiaTheme="minorEastAsia"/>
         </w:rPr>
-        <w:t xml:space="preserve">Najlepšieho </w:t>
-      </w:r>
-      <w:proofErr w:type="spellStart"/>
-      <w:r>
-        <w:rPr>
-          <w:rFonts w:eastAsiaTheme="minorEastAsia"/>
-        </w:rPr>
-        <w:t>individuála</w:t>
-      </w:r>
-      <w:proofErr w:type="spellEnd"/>
-      <w:r>
-        <w:rPr>
-          <w:rFonts w:eastAsiaTheme="minorEastAsia"/>
-        </w:rPr>
-        <w:t xml:space="preserve"> </w:t>
-      </w:r>
-      <w:proofErr w:type="spellStart"/>
-      <w:r>
-        <w:rPr>
-          <w:rFonts w:eastAsiaTheme="minorEastAsia"/>
-        </w:rPr>
-        <w:t>naplotuj</w:t>
-      </w:r>
-      <w:proofErr w:type="spellEnd"/>
-      <w:r>
-        <w:rPr>
-          <w:rFonts w:eastAsiaTheme="minorEastAsia"/>
-        </w:rPr>
-        <w:t xml:space="preserve"> do 2D reprezentácie</w:t>
+        <w:t>Najlepšieho individuála naplotuj do 2D reprezentácie</w:t>
       </w:r>
     </w:p>
     <w:p>
@@ -3176,47 +2952,11 @@
           <w:numId w:val="5"/>
         </w:numPr>
       </w:pPr>
-      <w:proofErr w:type="spellStart"/>
       <w:r>
         <w:rPr>
           <w:rFonts w:eastAsiaTheme="minorEastAsia"/>
         </w:rPr>
-        <w:t>Hall</w:t>
-      </w:r>
-      <w:proofErr w:type="spellEnd"/>
-      <w:r>
-        <w:rPr>
-          <w:rFonts w:eastAsiaTheme="minorEastAsia"/>
-        </w:rPr>
-        <w:t xml:space="preserve"> of </w:t>
-      </w:r>
-      <w:proofErr w:type="spellStart"/>
-      <w:r>
-        <w:rPr>
-          <w:rFonts w:eastAsiaTheme="minorEastAsia"/>
-        </w:rPr>
-        <w:t>fame</w:t>
-      </w:r>
-      <w:proofErr w:type="spellEnd"/>
-      <w:r>
-        <w:rPr>
-          <w:rFonts w:eastAsiaTheme="minorEastAsia"/>
-        </w:rPr>
-        <w:t xml:space="preserve"> </w:t>
-      </w:r>
-      <w:proofErr w:type="spellStart"/>
-      <w:r>
-        <w:rPr>
-          <w:rFonts w:eastAsiaTheme="minorEastAsia"/>
-        </w:rPr>
-        <w:t>naplotuj</w:t>
-      </w:r>
-      <w:proofErr w:type="spellEnd"/>
-      <w:r>
-        <w:rPr>
-          <w:rFonts w:eastAsiaTheme="minorEastAsia"/>
-        </w:rPr>
-        <w:t xml:space="preserve"> do 3D reprezentácie s farbami</w:t>
+        <w:t>Hall of fame naplotuj do 3D reprezentácie s farbami</w:t>
       </w:r>
     </w:p>
     <w:p>
@@ -3227,60 +2967,23 @@
         </w:rPr>
       </w:pPr>
       <w:bookmarkStart w:id="3" w:name="_Toc197116815"/>
-      <w:proofErr w:type="spellStart"/>
       <w:r>
         <w:rPr>
           <w:rFonts w:eastAsiaTheme="minorHAnsi"/>
         </w:rPr>
-        <w:t>Redesign</w:t>
-      </w:r>
-      <w:proofErr w:type="spellEnd"/>
-      <w:r>
-        <w:rPr>
-          <w:rFonts w:eastAsiaTheme="minorHAnsi"/>
-        </w:rPr>
-        <w:t xml:space="preserve"> sofistikovanej fitness funkcie</w:t>
+        <w:t>Redesign sofistikovanej fitness funkcie</w:t>
       </w:r>
       <w:bookmarkEnd w:id="3"/>
     </w:p>
     <w:p>
       <w:r>
-        <w:t xml:space="preserve">Keďže môj počiatočný plán nefungoval tak ako som si to predstavoval (veľký rozdiel medzi </w:t>
-      </w:r>
-      <w:proofErr w:type="spellStart"/>
-      <w:r>
-        <w:t>peakmi</w:t>
-      </w:r>
-      <w:proofErr w:type="spellEnd"/>
-      <w:r>
-        <w:t xml:space="preserve">) tak som zmenil </w:t>
-      </w:r>
-      <w:proofErr w:type="spellStart"/>
-      <w:r>
-        <w:t>evaluáciu</w:t>
-      </w:r>
-      <w:proofErr w:type="spellEnd"/>
-      <w:r>
-        <w:t xml:space="preserve"> či je sledovaný element pod dvojnásobkom alebo rovnaký ako sused na X-násobok – teda urobil som to ako </w:t>
-      </w:r>
-      <w:proofErr w:type="spellStart"/>
-      <w:r>
-        <w:t>variable</w:t>
-      </w:r>
-      <w:proofErr w:type="spellEnd"/>
-      <w:r>
-        <w:t>.</w:t>
-      </w:r>
-    </w:p>
-    <w:p>
-      <w:r>
-        <w:t xml:space="preserve">Toto tiež nepomáhalo vyrovnať náhodné </w:t>
-      </w:r>
-      <w:proofErr w:type="spellStart"/>
-      <w:r>
-        <w:t>peaky</w:t>
-      </w:r>
-      <w:proofErr w:type="spellEnd"/>
+        <w:t>Keďže môj počiatočný plán nefungoval tak ako som si to predstavoval (veľký rozdiel medzi peakmi) tak som zmenil evaluáciu či je sledovaný element pod dvojnásobkom alebo rovnaký ako sused na X-násobok – teda urobil som to ako variable.</w:t>
+      </w:r>
+    </w:p>
+    <w:p>
+      <w:r>
+        <w:t>Toto tiež nepomáhalo vyrovnať náhodné peaky</w:t>
+      </w:r>
       <w:r>
         <w:t>,</w:t>
       </w:r>
@@ -3288,21 +2991,8 @@
         <w:br/>
       </w:r>
       <w:r>
-        <w:t xml:space="preserve">tak som prerobil celú funkciu na to aby </w:t>
-      </w:r>
-      <w:proofErr w:type="spellStart"/>
-      <w:r>
-        <w:t>evaluovala</w:t>
-      </w:r>
-      <w:proofErr w:type="spellEnd"/>
-      <w:r>
-        <w:t xml:space="preserve"> či je sused in-</w:t>
-      </w:r>
-      <w:proofErr w:type="spellStart"/>
-      <w:r>
-        <w:t>range</w:t>
-      </w:r>
-      <w:proofErr w:type="spellEnd"/>
+        <w:t>tak som prerobil celú funkciu na to aby evaluovala či je sused in-range</w:t>
+      </w:r>
       <w:r>
         <w:t>:</w:t>
       </w:r>
@@ -3316,13 +3006,8 @@
         <w:t>jedinca</w:t>
       </w:r>
       <w:r>
-        <w:t xml:space="preserve"> EVALUATION_DIFFERENCE a nasledovne skontroluje či je sused in-</w:t>
-      </w:r>
-      <w:proofErr w:type="spellStart"/>
-      <w:r>
-        <w:t>range</w:t>
-      </w:r>
-      <w:proofErr w:type="spellEnd"/>
+        <w:t xml:space="preserve"> EVALUATION_DIFFERENCE a nasledovne skontroluje či je sused in-range</w:t>
+      </w:r>
       <w:r>
         <w:t xml:space="preserve"> (viď </w:t>
       </w:r>
@@ -3372,21 +3057,8 @@
       <w:bookmarkEnd w:id="4"/>
     </w:p>
     <w:p>
-      <w:proofErr w:type="spellStart"/>
-      <w:r>
-        <w:t>Zaimplementoval</w:t>
-      </w:r>
-      <w:proofErr w:type="spellEnd"/>
-      <w:r>
-        <w:t xml:space="preserve"> som </w:t>
-      </w:r>
-      <w:proofErr w:type="spellStart"/>
-      <w:r>
-        <w:t>následovnú</w:t>
-      </w:r>
-      <w:proofErr w:type="spellEnd"/>
-      <w:r>
-        <w:t xml:space="preserve"> fitness funkciu:</w:t>
+      <w:r>
+        <w:t>Zaimplementoval som následovnú fitness funkciu:</w:t>
       </w:r>
     </w:p>
     <w:tbl>
@@ -3404,95 +3076,119 @@
             <w:tcW w:w="9062" w:type="dxa"/>
           </w:tcPr>
           <w:p>
-            <w:proofErr w:type="spellStart"/>
-            <w:r>
-              <w:t>def</w:t>
-            </w:r>
-            <w:proofErr w:type="spellEnd"/>
-            <w:r>
-              <w:t xml:space="preserve"> </w:t>
-            </w:r>
-            <w:proofErr w:type="spellStart"/>
-            <w:r>
-              <w:t>sophisticated_fitness_function</w:t>
-            </w:r>
-            <w:proofErr w:type="spellEnd"/>
-            <w:r>
-              <w:t>(</w:t>
-            </w:r>
-            <w:proofErr w:type="spellStart"/>
-            <w:r>
-              <w:t>individual</w:t>
-            </w:r>
-            <w:proofErr w:type="spellEnd"/>
-            <w:r>
-              <w:t>):</w:t>
-            </w:r>
-          </w:p>
-          <w:p>
-            <w:r>
-              <w:t xml:space="preserve">    # hodnotenie hladkosti </w:t>
-            </w:r>
-            <w:proofErr w:type="spellStart"/>
-            <w:r>
-              <w:t>terenu</w:t>
-            </w:r>
-            <w:proofErr w:type="spellEnd"/>
-            <w:r>
-              <w:t xml:space="preserve"> kontrolou rozdielov </w:t>
-            </w:r>
-            <w:proofErr w:type="spellStart"/>
-            <w:r>
-              <w:t>vysky</w:t>
-            </w:r>
-            <w:proofErr w:type="spellEnd"/>
-            <w:r>
-              <w:t xml:space="preserve"> susedov</w:t>
+            <w:r>
+              <w:t>def sophisticated_fitness_function(individual):</w:t>
+            </w:r>
+          </w:p>
+          <w:p>
+            <w:r>
+              <w:t>    # hodnotenie hladkosti terenu kontrolou rozdielov vysky susedov</w:t>
+            </w:r>
+          </w:p>
+          <w:p>
+            <w:r>
+              <w:t>    score = 0</w:t>
+            </w:r>
+          </w:p>
+          <w:p>
+            <w:r>
+              <w:t>    variable = EVALUATION_DIFFERENCE</w:t>
+            </w:r>
+          </w:p>
+          <w:p>
+            <w:r>
+              <w:t>    genome = individual</w:t>
             </w:r>
           </w:p>
           <w:p>
             <w:r>
               <w:t xml:space="preserve">    </w:t>
             </w:r>
-            <w:proofErr w:type="spellStart"/>
-            <w:r>
-              <w:t>score</w:t>
-            </w:r>
-            <w:proofErr w:type="spellEnd"/>
-            <w:r>
-              <w:t xml:space="preserve"> = 0</w:t>
+          </w:p>
+          <w:p>
+            <w:r>
+              <w:t>    # kontrola nasledujuceho suseda prveho prvku</w:t>
+            </w:r>
+          </w:p>
+          <w:p>
+            <w:r>
+              <w:t xml:space="preserve">    if (genome[1] &gt;= genome[0] / variable and </w:t>
+            </w:r>
+          </w:p>
+          <w:p>
+            <w:r>
+              <w:t>        genome[1] &lt;= genome[0] * variable):</w:t>
+            </w:r>
+          </w:p>
+          <w:p>
+            <w:r>
+              <w:t>        score += 1</w:t>
             </w:r>
           </w:p>
           <w:p>
             <w:r>
               <w:t xml:space="preserve">    </w:t>
             </w:r>
-            <w:proofErr w:type="spellStart"/>
-            <w:r>
-              <w:t>variable</w:t>
-            </w:r>
-            <w:proofErr w:type="spellEnd"/>
-            <w:r>
-              <w:t xml:space="preserve"> = EVALUATION_DIFFERENCE</w:t>
+          </w:p>
+          <w:p>
+            <w:r>
+              <w:t>    # kontrola predosleho a nasledujuceho suseda strednych prvkov</w:t>
+            </w:r>
+          </w:p>
+          <w:p>
+            <w:r>
+              <w:t>    for i in range(1, len(genome) - 1):</w:t>
+            </w:r>
+          </w:p>
+          <w:p>
+            <w:r>
+              <w:t xml:space="preserve">        if (genome[i - 1] &gt;= genome[i] / variable and </w:t>
+            </w:r>
+          </w:p>
+          <w:p>
+            <w:r>
+              <w:t xml:space="preserve">            genome[i - 1] &lt;= genome[i] * variable and </w:t>
+            </w:r>
+          </w:p>
+          <w:p>
+            <w:r>
+              <w:t xml:space="preserve">            genome[i + 1] &gt;= genome[i] / variable and </w:t>
+            </w:r>
+          </w:p>
+          <w:p>
+            <w:r>
+              <w:t>            genome[i + 1] &lt;= genome[i] * variable):</w:t>
+            </w:r>
+          </w:p>
+          <w:p>
+            <w:r>
+              <w:t>            score += 1</w:t>
             </w:r>
           </w:p>
           <w:p>
             <w:r>
               <w:t xml:space="preserve">    </w:t>
             </w:r>
-            <w:proofErr w:type="spellStart"/>
-            <w:r>
-              <w:t>genome</w:t>
-            </w:r>
-            <w:proofErr w:type="spellEnd"/>
-            <w:r>
-              <w:t xml:space="preserve"> = </w:t>
-            </w:r>
-            <w:proofErr w:type="spellStart"/>
-            <w:r>
-              <w:t>individual</w:t>
-            </w:r>
-            <w:proofErr w:type="spellEnd"/>
+          </w:p>
+          <w:p>
+            <w:r>
+              <w:t>    # kontrola predosleho suseda posledneho prvku</w:t>
+            </w:r>
+          </w:p>
+          <w:p>
+            <w:r>
+              <w:t xml:space="preserve">    if (genome[-2] &gt;= genome[-1] / variable and </w:t>
+            </w:r>
+          </w:p>
+          <w:p>
+            <w:r>
+              <w:t>        genome[-2] &lt;= genome[-1] * variable):</w:t>
+            </w:r>
+          </w:p>
+          <w:p>
+            <w:r>
+              <w:t>        score += 1</w:t>
+            </w:r>
           </w:p>
           <w:p>
             <w:r>
@@ -3501,439 +3197,30 @@
           </w:p>
           <w:p>
             <w:r>
-              <w:t xml:space="preserve">    # kontrola </w:t>
-            </w:r>
-            <w:proofErr w:type="spellStart"/>
-            <w:r>
-              <w:t>nasledujuceho</w:t>
-            </w:r>
-            <w:proofErr w:type="spellEnd"/>
-            <w:r>
-              <w:t xml:space="preserve"> suseda </w:t>
-            </w:r>
-            <w:proofErr w:type="spellStart"/>
-            <w:r>
-              <w:t>prveho</w:t>
-            </w:r>
-            <w:proofErr w:type="spellEnd"/>
-            <w:r>
-              <w:t xml:space="preserve"> prvku</w:t>
-            </w:r>
-          </w:p>
-          <w:p>
-            <w:r>
-              <w:t xml:space="preserve">    </w:t>
-            </w:r>
-            <w:proofErr w:type="spellStart"/>
-            <w:r>
-              <w:t>if</w:t>
-            </w:r>
-            <w:proofErr w:type="spellEnd"/>
-            <w:r>
-              <w:t xml:space="preserve"> (</w:t>
-            </w:r>
-            <w:proofErr w:type="spellStart"/>
-            <w:r>
-              <w:t>genome</w:t>
-            </w:r>
-            <w:proofErr w:type="spellEnd"/>
-            <w:r>
-              <w:t xml:space="preserve">[1] &gt;= </w:t>
-            </w:r>
-            <w:proofErr w:type="spellStart"/>
-            <w:r>
-              <w:t>genome</w:t>
-            </w:r>
-            <w:proofErr w:type="spellEnd"/>
-            <w:r>
-              <w:t xml:space="preserve">[0] / </w:t>
-            </w:r>
-            <w:proofErr w:type="spellStart"/>
-            <w:r>
-              <w:t>variable</w:t>
-            </w:r>
-            <w:proofErr w:type="spellEnd"/>
-            <w:r>
-              <w:t xml:space="preserve"> and </w:t>
-            </w:r>
-          </w:p>
-          <w:p>
-            <w:r>
-              <w:t xml:space="preserve">        </w:t>
-            </w:r>
-            <w:proofErr w:type="spellStart"/>
-            <w:r>
-              <w:t>genome</w:t>
-            </w:r>
-            <w:proofErr w:type="spellEnd"/>
-            <w:r>
-              <w:t xml:space="preserve">[1] &lt;= </w:t>
-            </w:r>
-            <w:proofErr w:type="spellStart"/>
-            <w:r>
-              <w:t>genome</w:t>
-            </w:r>
-            <w:proofErr w:type="spellEnd"/>
-            <w:r>
-              <w:t xml:space="preserve">[0] * </w:t>
-            </w:r>
-            <w:proofErr w:type="spellStart"/>
-            <w:r>
-              <w:t>variable</w:t>
-            </w:r>
-            <w:proofErr w:type="spellEnd"/>
-            <w:r>
-              <w:t>):</w:t>
-            </w:r>
-          </w:p>
-          <w:p>
-            <w:r>
-              <w:t xml:space="preserve">        </w:t>
-            </w:r>
-            <w:proofErr w:type="spellStart"/>
-            <w:r>
-              <w:t>score</w:t>
-            </w:r>
-            <w:proofErr w:type="spellEnd"/>
-            <w:r>
-              <w:t xml:space="preserve"> += 1</w:t>
-            </w:r>
-          </w:p>
-          <w:p>
-            <w:r>
-              <w:t xml:space="preserve">    </w:t>
-            </w:r>
-          </w:p>
-          <w:p>
-            <w:r>
-              <w:t xml:space="preserve">    # kontrola </w:t>
-            </w:r>
-            <w:proofErr w:type="spellStart"/>
-            <w:r>
-              <w:t>predosleho</w:t>
-            </w:r>
-            <w:proofErr w:type="spellEnd"/>
-            <w:r>
-              <w:t xml:space="preserve"> a </w:t>
-            </w:r>
-            <w:proofErr w:type="spellStart"/>
-            <w:r>
-              <w:t>nasledujuceho</w:t>
-            </w:r>
-            <w:proofErr w:type="spellEnd"/>
-            <w:r>
-              <w:t xml:space="preserve"> suseda </w:t>
-            </w:r>
-            <w:proofErr w:type="spellStart"/>
-            <w:r>
-              <w:t>strednych</w:t>
-            </w:r>
-            <w:proofErr w:type="spellEnd"/>
-            <w:r>
-              <w:t xml:space="preserve"> prvkov</w:t>
-            </w:r>
-          </w:p>
-          <w:p>
-            <w:r>
-              <w:t xml:space="preserve">    </w:t>
-            </w:r>
-            <w:proofErr w:type="spellStart"/>
-            <w:r>
-              <w:t>for</w:t>
-            </w:r>
-            <w:proofErr w:type="spellEnd"/>
-            <w:r>
-              <w:t xml:space="preserve"> i in </w:t>
-            </w:r>
-            <w:proofErr w:type="spellStart"/>
-            <w:r>
-              <w:t>range</w:t>
-            </w:r>
-            <w:proofErr w:type="spellEnd"/>
-            <w:r>
-              <w:t>(1, len(</w:t>
-            </w:r>
-            <w:proofErr w:type="spellStart"/>
-            <w:r>
-              <w:t>genome</w:t>
-            </w:r>
-            <w:proofErr w:type="spellEnd"/>
-            <w:r>
-              <w:t>) - 1):</w:t>
-            </w:r>
-          </w:p>
-          <w:p>
-            <w:r>
-              <w:t xml:space="preserve">        </w:t>
-            </w:r>
-            <w:proofErr w:type="spellStart"/>
-            <w:r>
-              <w:t>if</w:t>
-            </w:r>
-            <w:proofErr w:type="spellEnd"/>
-            <w:r>
-              <w:t xml:space="preserve"> (</w:t>
-            </w:r>
-            <w:proofErr w:type="spellStart"/>
-            <w:r>
-              <w:t>genome</w:t>
-            </w:r>
-            <w:proofErr w:type="spellEnd"/>
-            <w:r>
-              <w:t xml:space="preserve">[i - 1] &gt;= </w:t>
-            </w:r>
-            <w:proofErr w:type="spellStart"/>
-            <w:r>
-              <w:t>genome</w:t>
-            </w:r>
-            <w:proofErr w:type="spellEnd"/>
-            <w:r>
-              <w:t xml:space="preserve">[i] / </w:t>
-            </w:r>
-            <w:proofErr w:type="spellStart"/>
-            <w:r>
-              <w:t>variable</w:t>
-            </w:r>
-            <w:proofErr w:type="spellEnd"/>
-            <w:r>
-              <w:t xml:space="preserve"> and </w:t>
-            </w:r>
-          </w:p>
-          <w:p>
-            <w:r>
-              <w:t xml:space="preserve">            </w:t>
-            </w:r>
-            <w:proofErr w:type="spellStart"/>
-            <w:r>
-              <w:t>genome</w:t>
-            </w:r>
-            <w:proofErr w:type="spellEnd"/>
-            <w:r>
-              <w:t xml:space="preserve">[i - 1] &lt;= </w:t>
-            </w:r>
-            <w:proofErr w:type="spellStart"/>
-            <w:r>
-              <w:t>genome</w:t>
-            </w:r>
-            <w:proofErr w:type="spellEnd"/>
-            <w:r>
-              <w:t xml:space="preserve">[i] * </w:t>
-            </w:r>
-            <w:proofErr w:type="spellStart"/>
-            <w:r>
-              <w:t>variable</w:t>
-            </w:r>
-            <w:proofErr w:type="spellEnd"/>
-            <w:r>
-              <w:t xml:space="preserve"> and </w:t>
-            </w:r>
-          </w:p>
-          <w:p>
-            <w:r>
-              <w:t xml:space="preserve">            </w:t>
-            </w:r>
-            <w:proofErr w:type="spellStart"/>
-            <w:r>
-              <w:t>genome</w:t>
-            </w:r>
-            <w:proofErr w:type="spellEnd"/>
-            <w:r>
-              <w:t xml:space="preserve">[i + 1] &gt;= </w:t>
-            </w:r>
-            <w:proofErr w:type="spellStart"/>
-            <w:r>
-              <w:t>genome</w:t>
-            </w:r>
-            <w:proofErr w:type="spellEnd"/>
-            <w:r>
-              <w:t xml:space="preserve">[i] / </w:t>
-            </w:r>
-            <w:proofErr w:type="spellStart"/>
-            <w:r>
-              <w:t>variable</w:t>
-            </w:r>
-            <w:proofErr w:type="spellEnd"/>
-            <w:r>
-              <w:t xml:space="preserve"> and </w:t>
-            </w:r>
-          </w:p>
-          <w:p>
-            <w:r>
-              <w:t xml:space="preserve">            </w:t>
-            </w:r>
-            <w:proofErr w:type="spellStart"/>
-            <w:r>
-              <w:t>genome</w:t>
-            </w:r>
-            <w:proofErr w:type="spellEnd"/>
-            <w:r>
-              <w:t xml:space="preserve">[i + 1] &lt;= </w:t>
-            </w:r>
-            <w:proofErr w:type="spellStart"/>
-            <w:r>
-              <w:t>genome</w:t>
-            </w:r>
-            <w:proofErr w:type="spellEnd"/>
-            <w:r>
-              <w:t xml:space="preserve">[i] * </w:t>
-            </w:r>
-            <w:proofErr w:type="spellStart"/>
-            <w:r>
-              <w:t>variable</w:t>
-            </w:r>
-            <w:proofErr w:type="spellEnd"/>
-            <w:r>
-              <w:t>):</w:t>
-            </w:r>
-          </w:p>
-          <w:p>
-            <w:r>
-              <w:t xml:space="preserve">            </w:t>
-            </w:r>
-            <w:proofErr w:type="spellStart"/>
-            <w:r>
-              <w:t>score</w:t>
-            </w:r>
-            <w:proofErr w:type="spellEnd"/>
-            <w:r>
-              <w:t xml:space="preserve"> += 1</w:t>
-            </w:r>
-          </w:p>
-          <w:p>
-            <w:r>
-              <w:t xml:space="preserve">    </w:t>
-            </w:r>
-          </w:p>
-          <w:p>
-            <w:r>
-              <w:t xml:space="preserve">    # kontrola </w:t>
-            </w:r>
-            <w:proofErr w:type="spellStart"/>
-            <w:r>
-              <w:t>predosleho</w:t>
-            </w:r>
-            <w:proofErr w:type="spellEnd"/>
-            <w:r>
-              <w:t xml:space="preserve"> suseda </w:t>
-            </w:r>
-            <w:proofErr w:type="spellStart"/>
-            <w:r>
-              <w:t>posledneho</w:t>
-            </w:r>
-            <w:proofErr w:type="spellEnd"/>
-            <w:r>
-              <w:t xml:space="preserve"> prvku</w:t>
-            </w:r>
-          </w:p>
-          <w:p>
-            <w:r>
-              <w:t xml:space="preserve">    </w:t>
-            </w:r>
-            <w:proofErr w:type="spellStart"/>
-            <w:r>
-              <w:t>if</w:t>
-            </w:r>
-            <w:proofErr w:type="spellEnd"/>
-            <w:r>
-              <w:t xml:space="preserve"> (</w:t>
-            </w:r>
-            <w:proofErr w:type="spellStart"/>
-            <w:r>
-              <w:t>genome</w:t>
-            </w:r>
-            <w:proofErr w:type="spellEnd"/>
-            <w:r>
-              <w:t xml:space="preserve">[-2] &gt;= </w:t>
-            </w:r>
-            <w:proofErr w:type="spellStart"/>
-            <w:r>
-              <w:t>genome</w:t>
-            </w:r>
-            <w:proofErr w:type="spellEnd"/>
-            <w:r>
-              <w:t xml:space="preserve">[-1] / </w:t>
-            </w:r>
-            <w:proofErr w:type="spellStart"/>
-            <w:r>
-              <w:t>variable</w:t>
-            </w:r>
-            <w:proofErr w:type="spellEnd"/>
-            <w:r>
-              <w:t xml:space="preserve"> and </w:t>
-            </w:r>
-          </w:p>
-          <w:p>
-            <w:r>
-              <w:t xml:space="preserve">        </w:t>
-            </w:r>
-            <w:proofErr w:type="spellStart"/>
-            <w:r>
-              <w:t>genome</w:t>
-            </w:r>
-            <w:proofErr w:type="spellEnd"/>
-            <w:r>
-              <w:t xml:space="preserve">[-2] &lt;= </w:t>
-            </w:r>
-            <w:proofErr w:type="spellStart"/>
-            <w:r>
-              <w:t>genome</w:t>
-            </w:r>
-            <w:proofErr w:type="spellEnd"/>
-            <w:r>
-              <w:t xml:space="preserve">[-1] * </w:t>
-            </w:r>
-            <w:proofErr w:type="spellStart"/>
-            <w:r>
-              <w:t>variable</w:t>
-            </w:r>
-            <w:proofErr w:type="spellEnd"/>
-            <w:r>
-              <w:t>):</w:t>
-            </w:r>
-          </w:p>
-          <w:p>
-            <w:r>
-              <w:t xml:space="preserve">        </w:t>
-            </w:r>
-            <w:proofErr w:type="spellStart"/>
-            <w:r>
-              <w:t>score</w:t>
-            </w:r>
-            <w:proofErr w:type="spellEnd"/>
-            <w:r>
-              <w:t xml:space="preserve"> += 1</w:t>
-            </w:r>
-          </w:p>
-          <w:p>
-            <w:r>
-              <w:t xml:space="preserve">    </w:t>
-            </w:r>
-          </w:p>
-          <w:p>
-            <w:r>
-              <w:t xml:space="preserve">    </w:t>
-            </w:r>
-            <w:proofErr w:type="spellStart"/>
-            <w:r>
-              <w:t>return</w:t>
-            </w:r>
-            <w:proofErr w:type="spellEnd"/>
-            <w:r>
-              <w:t xml:space="preserve"> </w:t>
-            </w:r>
-            <w:proofErr w:type="spellStart"/>
-            <w:r>
-              <w:t>score</w:t>
-            </w:r>
-            <w:proofErr w:type="spellEnd"/>
-            <w:r>
-              <w:t>,</w:t>
+              <w:t>    return score,</w:t>
             </w:r>
           </w:p>
         </w:tc>
       </w:tr>
     </w:tbl>
-    <w:p/>
+    <w:p>
+      <w:r>
+        <w:t xml:space="preserve">Fitness funkcia </w:t>
+      </w:r>
+      <w:r>
+        <w:rPr>
+          <w:b/>
+          <w:bCs/>
+        </w:rPr>
+        <w:t>sophisticated_fitness_function</w:t>
+      </w:r>
+      <w:r>
+        <w:t xml:space="preserve"> hodnotí hladkosť terénu na základe rozdielov v hodnotách medzi susednými prvkami v genóme. Cieľom je posúdiť, ako hladko (či plynulo) sa hodnoty v genóme menia medzi susednými hodnotami</w:t>
+      </w:r>
+      <w:r>
+        <w:t>, na základe tohto dostane skóre.</w:t>
+      </w:r>
+    </w:p>
     <w:p>
       <w:r>
         <w:br w:type="page"/>
@@ -3966,109 +3253,24 @@
           </w:tcPr>
           <w:p>
             <w:r>
-              <w:t xml:space="preserve"># </w:t>
-            </w:r>
-            <w:proofErr w:type="spellStart"/>
-            <w:r>
-              <w:t>initialize</w:t>
-            </w:r>
-            <w:proofErr w:type="spellEnd"/>
-            <w:r>
-              <w:t xml:space="preserve"> </w:t>
-            </w:r>
-            <w:proofErr w:type="spellStart"/>
-            <w:r>
-              <w:t>deap</w:t>
-            </w:r>
-            <w:proofErr w:type="spellEnd"/>
-            <w:r>
-              <w:t xml:space="preserve"> </w:t>
-            </w:r>
-            <w:proofErr w:type="spellStart"/>
-            <w:r>
-              <w:t>toolbox</w:t>
-            </w:r>
-            <w:proofErr w:type="spellEnd"/>
-          </w:p>
-          <w:p>
-            <w:proofErr w:type="spellStart"/>
-            <w:r>
-              <w:t>toolbox</w:t>
-            </w:r>
-            <w:proofErr w:type="spellEnd"/>
-            <w:r>
-              <w:t xml:space="preserve"> = </w:t>
-            </w:r>
-            <w:proofErr w:type="spellStart"/>
-            <w:r>
-              <w:t>base.Toolbox</w:t>
-            </w:r>
-            <w:proofErr w:type="spellEnd"/>
-            <w:r>
-              <w:t>()</w:t>
+              <w:t># initialize deap toolbox</w:t>
+            </w:r>
+          </w:p>
+          <w:p>
+            <w:r>
+              <w:t>toolbox = base.Toolbox()</w:t>
             </w:r>
           </w:p>
           <w:p/>
           <w:p>
             <w:r>
-              <w:t xml:space="preserve"># register </w:t>
-            </w:r>
-            <w:proofErr w:type="spellStart"/>
-            <w:r>
-              <w:t>functions</w:t>
-            </w:r>
-            <w:proofErr w:type="spellEnd"/>
-            <w:r>
-              <w:t xml:space="preserve"> </w:t>
-            </w:r>
-            <w:proofErr w:type="spellStart"/>
-            <w:r>
-              <w:t>for</w:t>
-            </w:r>
-            <w:proofErr w:type="spellEnd"/>
-            <w:r>
-              <w:t xml:space="preserve"> </w:t>
-            </w:r>
-            <w:proofErr w:type="spellStart"/>
-            <w:r>
-              <w:t>generating</w:t>
-            </w:r>
-            <w:proofErr w:type="spellEnd"/>
-            <w:r>
-              <w:t xml:space="preserve"> </w:t>
-            </w:r>
-            <w:proofErr w:type="spellStart"/>
-            <w:r>
-              <w:t>genes</w:t>
-            </w:r>
-            <w:proofErr w:type="spellEnd"/>
-            <w:r>
-              <w:t xml:space="preserve">, </w:t>
-            </w:r>
-            <w:proofErr w:type="spellStart"/>
-            <w:r>
-              <w:t>individuals</w:t>
-            </w:r>
-            <w:proofErr w:type="spellEnd"/>
-            <w:r>
-              <w:t xml:space="preserve">, and </w:t>
-            </w:r>
-            <w:proofErr w:type="spellStart"/>
-            <w:r>
-              <w:t>population</w:t>
-            </w:r>
-            <w:proofErr w:type="spellEnd"/>
-          </w:p>
-          <w:p>
-            <w:proofErr w:type="spellStart"/>
-            <w:r>
-              <w:t>toolbox.register</w:t>
-            </w:r>
-            <w:proofErr w:type="spellEnd"/>
-            <w:r>
-              <w:t>("</w:t>
-            </w:r>
-            <w:proofErr w:type="spellStart"/>
+              <w:t># register functions for generating genes, individuals, and population</w:t>
+            </w:r>
+          </w:p>
+          <w:p>
+            <w:r>
+              <w:t>toolbox.register("</w:t>
+            </w:r>
             <w:r>
               <w:rPr>
                 <w:b/>
@@ -4076,29 +3278,14 @@
               </w:rPr>
               <w:t>gene_maker</w:t>
             </w:r>
-            <w:proofErr w:type="spellEnd"/>
-            <w:r>
-              <w:t xml:space="preserve">", </w:t>
-            </w:r>
-            <w:proofErr w:type="spellStart"/>
-            <w:r>
-              <w:t>random.randint</w:t>
-            </w:r>
-            <w:proofErr w:type="spellEnd"/>
-            <w:r>
-              <w:t>, MIN_HEIGHT, MAX_HEIGHT)</w:t>
-            </w:r>
-          </w:p>
-          <w:p>
-            <w:proofErr w:type="spellStart"/>
-            <w:r>
-              <w:t>toolbox.register</w:t>
-            </w:r>
-            <w:proofErr w:type="spellEnd"/>
-            <w:r>
-              <w:t>("</w:t>
-            </w:r>
-            <w:proofErr w:type="spellStart"/>
+            <w:r>
+              <w:t>", random.randint, MIN_HEIGHT, MAX_HEIGHT)</w:t>
+            </w:r>
+          </w:p>
+          <w:p>
+            <w:r>
+              <w:t>toolbox.register("</w:t>
+            </w:r>
             <w:r>
               <w:rPr>
                 <w:b/>
@@ -4106,50 +3293,19 @@
               </w:rPr>
               <w:t>individual_creator</w:t>
             </w:r>
-            <w:proofErr w:type="spellEnd"/>
-            <w:r>
-              <w:t xml:space="preserve">", </w:t>
-            </w:r>
-            <w:proofErr w:type="spellStart"/>
-            <w:r>
-              <w:t>tools.initRepeat</w:t>
-            </w:r>
-            <w:proofErr w:type="spellEnd"/>
-            <w:r>
-              <w:t xml:space="preserve">, </w:t>
-            </w:r>
-            <w:proofErr w:type="spellStart"/>
-            <w:r>
-              <w:t>creator.Individual</w:t>
-            </w:r>
-            <w:proofErr w:type="spellEnd"/>
-            <w:r>
-              <w:t xml:space="preserve">, </w:t>
-            </w:r>
-          </w:p>
-          <w:p>
-            <w:r>
-              <w:t>                 </w:t>
-            </w:r>
-            <w:proofErr w:type="spellStart"/>
-            <w:r>
-              <w:t>toolbox.gene_maker</w:t>
-            </w:r>
-            <w:proofErr w:type="spellEnd"/>
-            <w:r>
-              <w:t>, n=GENOME_LENGTH)</w:t>
-            </w:r>
-          </w:p>
-          <w:p>
-            <w:proofErr w:type="spellStart"/>
-            <w:r>
-              <w:t>toolbox.register</w:t>
-            </w:r>
-            <w:proofErr w:type="spellEnd"/>
-            <w:r>
-              <w:t>("</w:t>
-            </w:r>
-            <w:proofErr w:type="spellStart"/>
+            <w:r>
+              <w:t xml:space="preserve">", tools.initRepeat, creator.Individual, </w:t>
+            </w:r>
+          </w:p>
+          <w:p>
+            <w:r>
+              <w:t>                 toolbox.gene_maker, n=GENOME_LENGTH)</w:t>
+            </w:r>
+          </w:p>
+          <w:p>
+            <w:r>
+              <w:t>toolbox.register("</w:t>
+            </w:r>
             <w:r>
               <w:rPr>
                 <w:b/>
@@ -4157,64 +3313,20 @@
               </w:rPr>
               <w:t>population</w:t>
             </w:r>
-            <w:proofErr w:type="spellEnd"/>
-            <w:r>
-              <w:t xml:space="preserve">", </w:t>
-            </w:r>
-            <w:proofErr w:type="spellStart"/>
-            <w:r>
-              <w:t>tools.initRepeat</w:t>
-            </w:r>
-            <w:proofErr w:type="spellEnd"/>
-            <w:r>
-              <w:t xml:space="preserve">, list, </w:t>
-            </w:r>
-            <w:proofErr w:type="spellStart"/>
-            <w:r>
-              <w:t>toolbox.individual_creator</w:t>
-            </w:r>
-            <w:proofErr w:type="spellEnd"/>
-            <w:r>
-              <w:t>)</w:t>
+            <w:r>
+              <w:t>", tools.initRepeat, list, toolbox.individual_creator)</w:t>
             </w:r>
           </w:p>
           <w:p/>
           <w:p>
             <w:r>
-              <w:t xml:space="preserve"># register </w:t>
-            </w:r>
-            <w:proofErr w:type="spellStart"/>
-            <w:r>
-              <w:t>genetic</w:t>
-            </w:r>
-            <w:proofErr w:type="spellEnd"/>
-            <w:r>
-              <w:t xml:space="preserve"> </w:t>
-            </w:r>
-            <w:proofErr w:type="spellStart"/>
-            <w:r>
-              <w:t>algorithm</w:t>
-            </w:r>
-            <w:proofErr w:type="spellEnd"/>
-            <w:r>
-              <w:t xml:space="preserve"> </w:t>
-            </w:r>
-            <w:proofErr w:type="spellStart"/>
-            <w:r>
-              <w:t>operators</w:t>
-            </w:r>
-            <w:proofErr w:type="spellEnd"/>
-          </w:p>
-          <w:p>
-            <w:proofErr w:type="spellStart"/>
-            <w:r>
-              <w:t>toolbox.register</w:t>
-            </w:r>
-            <w:proofErr w:type="spellEnd"/>
-            <w:r>
-              <w:t>("</w:t>
-            </w:r>
-            <w:proofErr w:type="spellStart"/>
+              <w:t># register genetic algorithm operators</w:t>
+            </w:r>
+          </w:p>
+          <w:p>
+            <w:r>
+              <w:t>toolbox.register("</w:t>
+            </w:r>
             <w:r>
               <w:rPr>
                 <w:b/>
@@ -4222,27 +3334,19 @@
               </w:rPr>
               <w:t>evaluate</w:t>
             </w:r>
-            <w:proofErr w:type="spellEnd"/>
             <w:r>
               <w:t xml:space="preserve">", </w:t>
             </w:r>
-            <w:proofErr w:type="spellStart"/>
             <w:r>
               <w:t>sophisticated_fitness_function</w:t>
             </w:r>
-            <w:proofErr w:type="spellEnd"/>
             <w:r>
               <w:t>)</w:t>
             </w:r>
           </w:p>
           <w:p>
-            <w:proofErr w:type="spellStart"/>
-            <w:r>
-              <w:t>toolbox.register</w:t>
-            </w:r>
-            <w:proofErr w:type="spellEnd"/>
-            <w:r>
-              <w:t>("</w:t>
+            <w:r>
+              <w:t>toolbox.register("</w:t>
             </w:r>
             <w:r>
               <w:rPr>
@@ -4252,27 +3356,13 @@
               <w:t>mate</w:t>
             </w:r>
             <w:r>
-              <w:t xml:space="preserve">", </w:t>
-            </w:r>
-            <w:proofErr w:type="spellStart"/>
-            <w:r>
-              <w:t>tools.cxTwoPoint</w:t>
-            </w:r>
-            <w:proofErr w:type="spellEnd"/>
-            <w:r>
-              <w:t>)</w:t>
-            </w:r>
-          </w:p>
-          <w:p>
-            <w:proofErr w:type="spellStart"/>
-            <w:r>
-              <w:t>toolbox.register</w:t>
-            </w:r>
-            <w:proofErr w:type="spellEnd"/>
-            <w:r>
-              <w:t>("</w:t>
-            </w:r>
-            <w:proofErr w:type="spellStart"/>
+              <w:t>", tools.cxTwoPoint)</w:t>
+            </w:r>
+          </w:p>
+          <w:p>
+            <w:r>
+              <w:t>toolbox.register("</w:t>
+            </w:r>
             <w:r>
               <w:rPr>
                 <w:b/>
@@ -4280,58 +3370,19 @@
               </w:rPr>
               <w:t>mutate</w:t>
             </w:r>
-            <w:proofErr w:type="spellEnd"/>
-            <w:r>
-              <w:t xml:space="preserve">", </w:t>
-            </w:r>
-            <w:proofErr w:type="spellStart"/>
-            <w:r>
-              <w:t>tools.mutUniformInt</w:t>
-            </w:r>
-            <w:proofErr w:type="spellEnd"/>
-            <w:r>
-              <w:t xml:space="preserve">, </w:t>
-            </w:r>
-            <w:proofErr w:type="spellStart"/>
-            <w:r>
-              <w:t>low</w:t>
-            </w:r>
-            <w:proofErr w:type="spellEnd"/>
-            <w:r>
-              <w:t xml:space="preserve">=MIN_HEIGHT, </w:t>
-            </w:r>
-            <w:proofErr w:type="spellStart"/>
-            <w:r>
-              <w:t>up</w:t>
-            </w:r>
-            <w:proofErr w:type="spellEnd"/>
-            <w:r>
-              <w:t xml:space="preserve">=MAX_HEIGHT, </w:t>
-            </w:r>
-          </w:p>
-          <w:p>
-            <w:r>
-              <w:t>                 </w:t>
-            </w:r>
-            <w:proofErr w:type="spellStart"/>
-            <w:r>
-              <w:t>indpb</w:t>
-            </w:r>
-            <w:proofErr w:type="spellEnd"/>
-            <w:r>
-              <w:t>=CROSSOVER_RATE)</w:t>
-            </w:r>
-          </w:p>
-          <w:p>
-            <w:proofErr w:type="spellStart"/>
-            <w:r>
-              <w:t>toolbox.register</w:t>
-            </w:r>
-            <w:proofErr w:type="spellEnd"/>
-            <w:r>
-              <w:t>("</w:t>
-            </w:r>
-            <w:proofErr w:type="spellStart"/>
+            <w:r>
+              <w:t xml:space="preserve">", tools.mutUniformInt, low=MIN_HEIGHT, up=MAX_HEIGHT, </w:t>
+            </w:r>
+          </w:p>
+          <w:p>
+            <w:r>
+              <w:t>                 indpb=CROSSOVER_RATE)</w:t>
+            </w:r>
+          </w:p>
+          <w:p>
+            <w:r>
+              <w:t>toolbox.register("</w:t>
+            </w:r>
             <w:r>
               <w:rPr>
                 <w:b/>
@@ -4339,37 +3390,14 @@
               </w:rPr>
               <w:t>select</w:t>
             </w:r>
-            <w:proofErr w:type="spellEnd"/>
-            <w:r>
-              <w:t xml:space="preserve">", </w:t>
-            </w:r>
-            <w:proofErr w:type="spellStart"/>
-            <w:r>
-              <w:t>tools.selTournament</w:t>
-            </w:r>
-            <w:proofErr w:type="spellEnd"/>
-            <w:r>
-              <w:t xml:space="preserve">, </w:t>
-            </w:r>
-            <w:proofErr w:type="spellStart"/>
-            <w:r>
-              <w:t>tournsize</w:t>
-            </w:r>
-            <w:proofErr w:type="spellEnd"/>
-            <w:r>
-              <w:t>=TOURNAMENT_SIZE)</w:t>
-            </w:r>
-          </w:p>
-          <w:p>
-            <w:proofErr w:type="spellStart"/>
-            <w:r>
-              <w:t>toolbox.register</w:t>
-            </w:r>
-            <w:proofErr w:type="spellEnd"/>
-            <w:r>
-              <w:t>("</w:t>
-            </w:r>
-            <w:proofErr w:type="spellStart"/>
+            <w:r>
+              <w:t>", tools.selTournament, tournsize=TOURNAMENT_SIZE)</w:t>
+            </w:r>
+          </w:p>
+          <w:p>
+            <w:r>
+              <w:t>toolbox.register("</w:t>
+            </w:r>
             <w:r>
               <w:rPr>
                 <w:b/>
@@ -4377,17 +3405,8 @@
               </w:rPr>
               <w:t>elitism</w:t>
             </w:r>
-            <w:proofErr w:type="spellEnd"/>
-            <w:r>
-              <w:t xml:space="preserve">", </w:t>
-            </w:r>
-            <w:proofErr w:type="spellStart"/>
-            <w:r>
-              <w:t>tools.selBest</w:t>
-            </w:r>
-            <w:proofErr w:type="spellEnd"/>
-            <w:r>
-              <w:t>, k=ELITISM_SIZE)</w:t>
+            <w:r>
+              <w:t>", tools.selBest, k=ELITISM_SIZE)</w:t>
             </w:r>
           </w:p>
         </w:tc>
@@ -4402,7 +3421,6 @@
           <w:numId w:val="7"/>
         </w:numPr>
       </w:pPr>
-      <w:proofErr w:type="spellStart"/>
       <w:r>
         <w:rPr>
           <w:b/>
@@ -4410,7 +3428,6 @@
         </w:rPr>
         <w:t>Gene_maker</w:t>
       </w:r>
-      <w:proofErr w:type="spellEnd"/>
       <w:r>
         <w:t xml:space="preserve"> - generuje jeden gén (náhodné celé číslo) v rozmedzí od ‚MIN_HEIGHT‘ po ‚MAX_HEIGHT’ Používa sa na vytváranie hodnôt v genóme jedinca.</w:t>
       </w:r>
@@ -4423,7 +3440,6 @@
           <w:numId w:val="7"/>
         </w:numPr>
       </w:pPr>
-      <w:proofErr w:type="spellStart"/>
       <w:r>
         <w:rPr>
           <w:b/>
@@ -4431,25 +3447,8 @@
         </w:rPr>
         <w:t>Individual_creator</w:t>
       </w:r>
-      <w:proofErr w:type="spellEnd"/>
-      <w:r>
-        <w:t xml:space="preserve"> - vytvára jedinca (</w:t>
-      </w:r>
-      <w:proofErr w:type="spellStart"/>
-      <w:r>
-        <w:t>individuála</w:t>
-      </w:r>
-      <w:proofErr w:type="spellEnd"/>
-      <w:r>
-        <w:t>) ako zoznam génov. Používa ‚</w:t>
-      </w:r>
-      <w:proofErr w:type="spellStart"/>
-      <w:r>
-        <w:t>tools.initRepeat</w:t>
-      </w:r>
-      <w:proofErr w:type="spellEnd"/>
-      <w:r>
-        <w:t>‘ na opakovanie volania.</w:t>
+      <w:r>
+        <w:t xml:space="preserve"> - vytvára jedinca (individuála) ako zoznam génov. Používa ‚tools.initRepeat‘ na opakovanie volania.</w:t>
       </w:r>
     </w:p>
     <w:p>
@@ -4460,7 +3459,6 @@
           <w:numId w:val="7"/>
         </w:numPr>
       </w:pPr>
-      <w:proofErr w:type="spellStart"/>
       <w:r>
         <w:rPr>
           <w:b/>
@@ -4468,7 +3466,6 @@
         </w:rPr>
         <w:t>Population</w:t>
       </w:r>
-      <w:proofErr w:type="spellEnd"/>
       <w:r>
         <w:t xml:space="preserve"> - generuje populáciu ako zoznam </w:t>
       </w:r>
@@ -4487,7 +3484,6 @@
           <w:numId w:val="7"/>
         </w:numPr>
       </w:pPr>
-      <w:proofErr w:type="spellStart"/>
       <w:r>
         <w:rPr>
           <w:b/>
@@ -4495,7 +3491,6 @@
         </w:rPr>
         <w:t>Evaluate</w:t>
       </w:r>
-      <w:proofErr w:type="spellEnd"/>
       <w:r>
         <w:t xml:space="preserve"> </w:t>
       </w:r>
@@ -4506,23 +3501,7 @@
         <w:t xml:space="preserve"> </w:t>
       </w:r>
       <w:r>
-        <w:t xml:space="preserve">registruje funkciu </w:t>
-      </w:r>
-      <w:proofErr w:type="spellStart"/>
-      <w:r>
-        <w:t>sophisticated_fitness_function</w:t>
-      </w:r>
-      <w:proofErr w:type="spellEnd"/>
-      <w:r>
-        <w:t xml:space="preserve"> na </w:t>
-      </w:r>
-      <w:proofErr w:type="spellStart"/>
-      <w:r>
-        <w:t>evaluáciu</w:t>
-      </w:r>
-      <w:proofErr w:type="spellEnd"/>
-      <w:r>
-        <w:t xml:space="preserve"> </w:t>
+        <w:t xml:space="preserve">registruje funkciu sophisticated_fitness_function na evaluáciu </w:t>
       </w:r>
       <w:r>
         <w:t xml:space="preserve">jedinca - kontroluje, či susedné body v genóme sú v rozsahu určenom </w:t>
@@ -4561,7 +3540,6 @@
           <w:numId w:val="7"/>
         </w:numPr>
       </w:pPr>
-      <w:proofErr w:type="spellStart"/>
       <w:r>
         <w:rPr>
           <w:b/>
@@ -4569,20 +3547,14 @@
         </w:rPr>
         <w:t>Mutate</w:t>
       </w:r>
-      <w:proofErr w:type="spellEnd"/>
       <w:r>
         <w:t xml:space="preserve"> - náhodne mení hodnoty génov v genóme. Každý gén má pravdepodobnosť mutácie </w:t>
       </w:r>
       <w:r>
         <w:t>‚</w:t>
       </w:r>
-      <w:proofErr w:type="spellStart"/>
-      <w:r>
-        <w:t>indpb</w:t>
-      </w:r>
-      <w:proofErr w:type="spellEnd"/>
-      <w:r>
-        <w:t>’ (rovnú</w:t>
+      <w:r>
+        <w:t>indpb’ (rovnú</w:t>
       </w:r>
       <w:r>
         <w:t xml:space="preserve"> ‚</w:t>
@@ -4611,7 +3583,6 @@
           <w:numId w:val="7"/>
         </w:numPr>
       </w:pPr>
-      <w:proofErr w:type="spellStart"/>
       <w:r>
         <w:rPr>
           <w:b/>
@@ -4619,7 +3590,6 @@
         </w:rPr>
         <w:t>Select</w:t>
       </w:r>
-      <w:proofErr w:type="spellEnd"/>
       <w:r>
         <w:t xml:space="preserve"> - vykonáva turnajovú selekciu. Vyberá </w:t>
       </w:r>
@@ -4638,21 +3608,12 @@
           <w:numId w:val="7"/>
         </w:numPr>
       </w:pPr>
-      <w:proofErr w:type="spellStart"/>
       <w:r>
         <w:rPr>
           <w:b/>
           <w:bCs/>
         </w:rPr>
-        <w:t>Elitism</w:t>
-      </w:r>
-      <w:proofErr w:type="spellEnd"/>
-      <w:r>
-        <w:rPr>
-          <w:b/>
-          <w:bCs/>
-        </w:rPr>
-        <w:t xml:space="preserve"> </w:t>
+        <w:t xml:space="preserve">Elitism </w:t>
       </w:r>
       <w:r>
         <w:t xml:space="preserve">- vyberá ‚ELITISM_SIZE‘ najlepších jedincov z populácie podľa ich fitness hodnoty. Títo jedinci sú zachovaní do ďalšej generácie, aby sa nestratili kvalitné riešenia. </w:t>
@@ -4696,75 +3657,20 @@
               <w:spacing w:after="160" w:line="278" w:lineRule="auto"/>
             </w:pPr>
             <w:r>
-              <w:t xml:space="preserve">GENOME_LENGTH = 40          # </w:t>
-            </w:r>
-            <w:proofErr w:type="spellStart"/>
-            <w:r>
-              <w:t>length</w:t>
-            </w:r>
-            <w:proofErr w:type="spellEnd"/>
-            <w:r>
-              <w:t xml:space="preserve"> of </w:t>
-            </w:r>
-            <w:proofErr w:type="spellStart"/>
-            <w:r>
-              <w:t>the</w:t>
-            </w:r>
-            <w:proofErr w:type="spellEnd"/>
-            <w:r>
-              <w:t xml:space="preserve"> </w:t>
-            </w:r>
-            <w:proofErr w:type="spellStart"/>
-            <w:r>
-              <w:t>terrain</w:t>
-            </w:r>
-            <w:proofErr w:type="spellEnd"/>
-            <w:r>
-              <w:t xml:space="preserve"> </w:t>
-            </w:r>
-            <w:proofErr w:type="spellStart"/>
-            <w:r>
-              <w:t>genome</w:t>
-            </w:r>
-            <w:proofErr w:type="spellEnd"/>
+              <w:t>GENOME_LENGTH = 40          # length of the terrain genome</w:t>
+            </w:r>
             <w:r>
               <w:br/>
             </w:r>
             <w:r>
-              <w:t xml:space="preserve">MIN_HEIGHT = 0             # minimum </w:t>
-            </w:r>
-            <w:proofErr w:type="spellStart"/>
-            <w:r>
-              <w:t>height</w:t>
-            </w:r>
-            <w:proofErr w:type="spellEnd"/>
-            <w:r>
-              <w:t xml:space="preserve"> </w:t>
-            </w:r>
-            <w:proofErr w:type="spellStart"/>
-            <w:r>
-              <w:t>value</w:t>
-            </w:r>
-            <w:proofErr w:type="spellEnd"/>
+              <w:t>MIN_HEIGHT = 0             # minimum height value</w:t>
+            </w:r>
             <w:r>
               <w:br/>
             </w:r>
             <w:r>
-              <w:t xml:space="preserve">MAX_HEIGHT = 20            # maximum </w:t>
-            </w:r>
-            <w:proofErr w:type="spellStart"/>
-            <w:r>
-              <w:t>height</w:t>
-            </w:r>
-            <w:proofErr w:type="spellEnd"/>
-            <w:r>
-              <w:t xml:space="preserve"> </w:t>
-            </w:r>
-            <w:proofErr w:type="spellStart"/>
-            <w:r>
-              <w:t>value</w:t>
-            </w:r>
-            <w:proofErr w:type="spellEnd"/>
+              <w:t>MAX_HEIGHT = 20            # maximum height value</w:t>
+            </w:r>
           </w:p>
           <w:p>
             <w:pPr>
@@ -4776,29 +3682,8 @@
               <w:spacing w:after="160" w:line="278" w:lineRule="auto"/>
             </w:pPr>
             <w:r>
-              <w:t xml:space="preserve">POPULATION_SIZE = 500      # </w:t>
-            </w:r>
-            <w:proofErr w:type="spellStart"/>
-            <w:r>
-              <w:t>number</w:t>
-            </w:r>
-            <w:proofErr w:type="spellEnd"/>
-            <w:r>
-              <w:t xml:space="preserve"> of </w:t>
-            </w:r>
-            <w:proofErr w:type="spellStart"/>
-            <w:r>
-              <w:t>individuals</w:t>
-            </w:r>
-            <w:proofErr w:type="spellEnd"/>
-            <w:r>
-              <w:t xml:space="preserve"> in </w:t>
-            </w:r>
-            <w:proofErr w:type="spellStart"/>
-            <w:r>
-              <w:t>population</w:t>
-            </w:r>
-            <w:proofErr w:type="spellEnd"/>
+              <w:t>POPULATION_SIZE = 500      # number of individuals in population</w:t>
+            </w:r>
             <w:r>
               <w:br/>
             </w:r>
@@ -4809,158 +3694,37 @@
               <w:t>3</w:t>
             </w:r>
             <w:r>
-              <w:t xml:space="preserve">        # </w:t>
-            </w:r>
-            <w:proofErr w:type="spellStart"/>
-            <w:r>
-              <w:t>probability</w:t>
-            </w:r>
-            <w:proofErr w:type="spellEnd"/>
-            <w:r>
-              <w:t xml:space="preserve"> of </w:t>
-            </w:r>
-            <w:proofErr w:type="spellStart"/>
-            <w:r>
-              <w:t>mutation</w:t>
-            </w:r>
-            <w:proofErr w:type="spellEnd"/>
+              <w:t xml:space="preserve">        # probability of mutation</w:t>
+            </w:r>
             <w:r>
               <w:br/>
             </w:r>
             <w:r>
-              <w:t xml:space="preserve">CROSSOVER_RATE = 0.7      # </w:t>
-            </w:r>
-            <w:proofErr w:type="spellStart"/>
-            <w:r>
-              <w:t>probability</w:t>
-            </w:r>
-            <w:proofErr w:type="spellEnd"/>
-            <w:r>
-              <w:t xml:space="preserve"> of </w:t>
-            </w:r>
-            <w:proofErr w:type="spellStart"/>
-            <w:r>
-              <w:t>crossover</w:t>
-            </w:r>
-            <w:proofErr w:type="spellEnd"/>
+              <w:t>CROSSOVER_RATE = 0.7      # probability of crossover</w:t>
+            </w:r>
             <w:r>
               <w:br/>
             </w:r>
             <w:r>
-              <w:t xml:space="preserve">TOURNAMENT_SIZE = 3        # </w:t>
-            </w:r>
-            <w:proofErr w:type="spellStart"/>
-            <w:r>
-              <w:t>size</w:t>
-            </w:r>
-            <w:proofErr w:type="spellEnd"/>
-            <w:r>
-              <w:t xml:space="preserve"> of </w:t>
-            </w:r>
-            <w:proofErr w:type="spellStart"/>
-            <w:r>
-              <w:t>tournament</w:t>
-            </w:r>
-            <w:proofErr w:type="spellEnd"/>
-            <w:r>
-              <w:t xml:space="preserve"> </w:t>
-            </w:r>
-            <w:proofErr w:type="spellStart"/>
-            <w:r>
-              <w:t>selection</w:t>
-            </w:r>
-            <w:proofErr w:type="spellEnd"/>
+              <w:t>TOURNAMENT_SIZE = 3        # size of tournament selection</w:t>
+            </w:r>
             <w:r>
               <w:br/>
             </w:r>
             <w:r>
-              <w:t xml:space="preserve">ELITISM_SIZE = 10          # </w:t>
-            </w:r>
-            <w:proofErr w:type="spellStart"/>
-            <w:r>
-              <w:t>number</w:t>
-            </w:r>
-            <w:proofErr w:type="spellEnd"/>
-            <w:r>
-              <w:t xml:space="preserve"> of </w:t>
-            </w:r>
-            <w:proofErr w:type="spellStart"/>
-            <w:r>
-              <w:t>best</w:t>
-            </w:r>
-            <w:proofErr w:type="spellEnd"/>
-            <w:r>
-              <w:t xml:space="preserve"> </w:t>
-            </w:r>
-            <w:proofErr w:type="spellStart"/>
-            <w:r>
-              <w:t>individuals</w:t>
-            </w:r>
-            <w:proofErr w:type="spellEnd"/>
-            <w:r>
-              <w:t xml:space="preserve"> to </w:t>
-            </w:r>
-            <w:proofErr w:type="spellStart"/>
-            <w:r>
-              <w:t>keep</w:t>
-            </w:r>
-            <w:proofErr w:type="spellEnd"/>
+              <w:t>ELITISM_SIZE = 10          # number of best individuals to keep</w:t>
+            </w:r>
             <w:r>
               <w:br/>
             </w:r>
             <w:r>
-              <w:t xml:space="preserve">EVALUATION_DIFFERENCE = 1.2 # </w:t>
-            </w:r>
-            <w:proofErr w:type="spellStart"/>
-            <w:r>
-              <w:t>range</w:t>
-            </w:r>
-            <w:proofErr w:type="spellEnd"/>
-            <w:r>
-              <w:t xml:space="preserve"> </w:t>
-            </w:r>
-            <w:proofErr w:type="spellStart"/>
-            <w:r>
-              <w:t>factor</w:t>
-            </w:r>
-            <w:proofErr w:type="spellEnd"/>
-            <w:r>
-              <w:t xml:space="preserve"> </w:t>
-            </w:r>
-            <w:proofErr w:type="spellStart"/>
-            <w:r>
-              <w:t>for</w:t>
-            </w:r>
-            <w:proofErr w:type="spellEnd"/>
-            <w:r>
-              <w:t xml:space="preserve"> fitness </w:t>
-            </w:r>
-            <w:proofErr w:type="spellStart"/>
-            <w:r>
-              <w:t>evaluation</w:t>
-            </w:r>
-            <w:proofErr w:type="spellEnd"/>
+              <w:t>EVALUATION_DIFFERENCE = 1.2 # range factor for fitness evaluation</w:t>
+            </w:r>
             <w:r>
               <w:br/>
             </w:r>
             <w:r>
-              <w:t xml:space="preserve">MAX_GENERATIONS = 200      # </w:t>
-            </w:r>
-            <w:proofErr w:type="spellStart"/>
-            <w:r>
-              <w:t>number</w:t>
-            </w:r>
-            <w:proofErr w:type="spellEnd"/>
-            <w:r>
-              <w:t xml:space="preserve"> of </w:t>
-            </w:r>
-            <w:proofErr w:type="spellStart"/>
-            <w:r>
-              <w:t>generations</w:t>
-            </w:r>
-            <w:proofErr w:type="spellEnd"/>
-            <w:r>
-              <w:t xml:space="preserve"> to run</w:t>
+              <w:t>MAX_GENERATIONS = 200      # number of generations to run</w:t>
             </w:r>
           </w:p>
         </w:tc>
@@ -5259,7 +4023,7 @@
           <w:noProof/>
         </w:rPr>
         <w:drawing>
-          <wp:anchor distT="0" distB="0" distL="114300" distR="114300" simplePos="0" relativeHeight="251660288" behindDoc="0" locked="0" layoutInCell="1" allowOverlap="1" wp14:anchorId="7546A717" wp14:editId="09BD6764">
+          <wp:anchor distT="0" distB="0" distL="114300" distR="114300" simplePos="0" relativeHeight="251660288" behindDoc="0" locked="0" layoutInCell="1" allowOverlap="1" wp14:anchorId="7546A717" wp14:editId="6D89BAF6">
             <wp:simplePos x="0" y="0"/>
             <wp:positionH relativeFrom="margin">
               <wp:posOffset>1076325</wp:posOffset>
@@ -6625,11 +5389,9 @@
             <w:tcW w:w="1474" w:type="dxa"/>
           </w:tcPr>
           <w:p>
-            <w:proofErr w:type="spellStart"/>
             <w:r>
               <w:t>Včš.variabilita</w:t>
             </w:r>
-            <w:proofErr w:type="spellEnd"/>
           </w:p>
         </w:tc>
       </w:tr>
@@ -7074,11 +5836,9 @@
             <w:tcW w:w="1474" w:type="dxa"/>
           </w:tcPr>
           <w:p>
-            <w:proofErr w:type="spellStart"/>
             <w:r>
               <w:t>Včš.variabilita</w:t>
             </w:r>
-            <w:proofErr w:type="spellEnd"/>
           </w:p>
         </w:tc>
       </w:tr>
@@ -7131,11 +5891,9 @@
             <w:tcW w:w="1474" w:type="dxa"/>
           </w:tcPr>
           <w:p>
-            <w:proofErr w:type="spellStart"/>
             <w:r>
               <w:t>Njvčš.variabilita</w:t>
             </w:r>
-            <w:proofErr w:type="spellEnd"/>
           </w:p>
         </w:tc>
       </w:tr>
@@ -7216,14 +5974,9 @@
       </w:pPr>
       <w:bookmarkStart w:id="14" w:name="_Toc197116824"/>
       <w:r>
-        <w:t xml:space="preserve">Súboj / </w:t>
-      </w:r>
-      <w:proofErr w:type="spellStart"/>
-      <w:r>
-        <w:t>Tournament</w:t>
+        <w:t>Súboj / Tournament</w:t>
       </w:r>
       <w:bookmarkEnd w:id="14"/>
-      <w:proofErr w:type="spellEnd"/>
     </w:p>
     <w:tbl>
       <w:tblPr>
@@ -7443,11 +6196,9 @@
             <w:tcW w:w="1474" w:type="dxa"/>
           </w:tcPr>
           <w:p>
-            <w:proofErr w:type="spellStart"/>
             <w:r>
               <w:t>Včš.variabilita</w:t>
             </w:r>
-            <w:proofErr w:type="spellEnd"/>
           </w:p>
         </w:tc>
       </w:tr>
@@ -7497,11 +6248,9 @@
             <w:tcW w:w="1474" w:type="dxa"/>
           </w:tcPr>
           <w:p>
-            <w:proofErr w:type="spellStart"/>
             <w:r>
               <w:t>Včš.variabilita</w:t>
             </w:r>
-            <w:proofErr w:type="spellEnd"/>
           </w:p>
         </w:tc>
       </w:tr>
@@ -7551,34 +6300,16 @@
             <w:tcW w:w="1474" w:type="dxa"/>
           </w:tcPr>
           <w:p>
-            <w:proofErr w:type="spellStart"/>
             <w:r>
               <w:t>Njvčš.variabilita</w:t>
             </w:r>
-            <w:proofErr w:type="spellEnd"/>
           </w:p>
         </w:tc>
       </w:tr>
     </w:tbl>
     <w:p>
       <w:r>
-        <w:t xml:space="preserve">Zvyšovaním parametru </w:t>
-      </w:r>
-      <w:proofErr w:type="spellStart"/>
-      <w:r>
-        <w:t>tournament</w:t>
-      </w:r>
-      <w:proofErr w:type="spellEnd"/>
-      <w:r>
-        <w:t xml:space="preserve"> </w:t>
-      </w:r>
-      <w:proofErr w:type="spellStart"/>
-      <w:r>
-        <w:t>size</w:t>
-      </w:r>
-      <w:proofErr w:type="spellEnd"/>
-      <w:r>
-        <w:t xml:space="preserve"> zväčšujeme počet jedincov, ktorí „súperia“. Hodnota 1 je </w:t>
+        <w:t xml:space="preserve">Zvyšovaním parametru tournament size zväčšujeme počet jedincov, ktorí „súperia“. Hodnota 1 je </w:t>
       </w:r>
       <w:r>
         <w:t>nedáva zmysel</w:t>
@@ -7639,23 +6370,7 @@
           <w:b/>
           <w:bCs/>
         </w:rPr>
-        <w:t xml:space="preserve">nad </w:t>
-      </w:r>
-      <w:proofErr w:type="spellStart"/>
-      <w:r>
-        <w:rPr>
-          <w:b/>
-          <w:bCs/>
-        </w:rPr>
-        <w:t>torunament:population</w:t>
-      </w:r>
-      <w:proofErr w:type="spellEnd"/>
-      <w:r>
-        <w:rPr>
-          <w:b/>
-          <w:bCs/>
-        </w:rPr>
-        <w:t xml:space="preserve"> </w:t>
+        <w:t xml:space="preserve">nad torunament:population </w:t>
       </w:r>
       <w:r>
         <w:rPr>
@@ -7801,7 +6516,6 @@
             <w:tcW w:w="1474" w:type="dxa"/>
           </w:tcPr>
           <w:p>
-            <w:proofErr w:type="spellStart"/>
             <w:r>
               <w:t>Gr</w:t>
             </w:r>
@@ -7811,7 +6525,6 @@
             <w:r>
               <w:t>neexistuje</w:t>
             </w:r>
-            <w:proofErr w:type="spellEnd"/>
           </w:p>
         </w:tc>
       </w:tr>
@@ -7861,7 +6574,6 @@
             <w:tcW w:w="1474" w:type="dxa"/>
           </w:tcPr>
           <w:p>
-            <w:proofErr w:type="spellStart"/>
             <w:r>
               <w:t>Gr</w:t>
             </w:r>
@@ -7871,7 +6583,6 @@
             <w:r>
               <w:t>akreslený</w:t>
             </w:r>
-            <w:proofErr w:type="spellEnd"/>
           </w:p>
         </w:tc>
       </w:tr>
@@ -7924,11 +6635,9 @@
             <w:tcW w:w="1474" w:type="dxa"/>
           </w:tcPr>
           <w:p>
-            <w:proofErr w:type="spellStart"/>
             <w:r>
               <w:t>Očak</w:t>
             </w:r>
-            <w:proofErr w:type="spellEnd"/>
             <w:r>
               <w:t>. výstup</w:t>
             </w:r>
@@ -7981,11 +6690,9 @@
             <w:tcW w:w="1474" w:type="dxa"/>
           </w:tcPr>
           <w:p>
-            <w:proofErr w:type="spellStart"/>
             <w:r>
               <w:t>Včš.variabilita</w:t>
             </w:r>
-            <w:proofErr w:type="spellEnd"/>
           </w:p>
         </w:tc>
       </w:tr>
@@ -8070,35 +6777,17 @@
     </w:p>
     <w:p>
       <w:r>
-        <w:t xml:space="preserve">Každý jedinec v </w:t>
-      </w:r>
-      <w:proofErr w:type="spellStart"/>
-      <w:r>
-        <w:t>HallOfFame</w:t>
-      </w:r>
-      <w:proofErr w:type="spellEnd"/>
-      <w:r>
-        <w:t xml:space="preserve"> </w:t>
-      </w:r>
-      <w:r>
-        <w:t>(</w:t>
-      </w:r>
-      <w:proofErr w:type="spellStart"/>
-      <w:r>
-        <w:t>hof</w:t>
-      </w:r>
-      <w:proofErr w:type="spellEnd"/>
-      <w:r>
-        <w:t xml:space="preserve">) </w:t>
+        <w:t xml:space="preserve">Každý jedinec v HallOfFame </w:t>
+      </w:r>
+      <w:r>
+        <w:t xml:space="preserve">(hof) </w:t>
       </w:r>
       <w:r>
         <w:t xml:space="preserve">reprezentuje jeden 2D terén. Tieto terény sú zoradené pozdĺž y-osi, čím vytvárajú 3D </w:t>
       </w:r>
-      <w:proofErr w:type="spellStart"/>
       <w:r>
         <w:t>mesh</w:t>
       </w:r>
-      <w:proofErr w:type="spellEnd"/>
       <w:r>
         <w:t>:</w:t>
       </w:r>
@@ -8223,15 +6912,7 @@
     </w:p>
     <w:p>
       <w:r>
-        <w:t xml:space="preserve">Kľúčovým konceptom je rovnováha medzi </w:t>
-      </w:r>
-      <w:proofErr w:type="spellStart"/>
-      <w:r>
-        <w:t>exploráciou</w:t>
-      </w:r>
-      <w:proofErr w:type="spellEnd"/>
-      <w:r>
-        <w:t xml:space="preserve"> (</w:t>
+        <w:t>Kľúčovým konceptom je rovnováha medzi exploráciou (</w:t>
       </w:r>
       <w:r>
         <w:t>hľadaním</w:t>
@@ -8396,11 +7077,7 @@
           </mc:Choice>
           <mc:Fallback>
             <w:pict>
-              <v:shapetype w14:anchorId="7F4A550E" id="_x0000_t202" coordsize="21600,21600" o:spt="202" path="m,l,21600r21600,l21600,xe">
-                <v:stroke joinstyle="miter"/>
-                <v:path gradientshapeok="t" o:connecttype="rect"/>
-              </v:shapetype>
-              <v:shape id="Text Box 1" o:spid="_x0000_s1030" type="#_x0000_t202" style="position:absolute;margin-left:320.95pt;margin-top:100.5pt;width:177.75pt;height:11.8pt;z-index:251671552;visibility:visible;mso-wrap-style:square;mso-height-percent:0;mso-wrap-distance-left:9pt;mso-wrap-distance-top:0;mso-wrap-distance-right:9pt;mso-wrap-distance-bottom:0;mso-position-horizontal:absolute;mso-position-horizontal-relative:text;mso-position-vertical:absolute;mso-position-vertical-relative:text;mso-height-percent:0;mso-height-relative:margin;v-text-anchor:top" o:gfxdata="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" stroked="f">
+              <v:shape w14:anchorId="7F4A550E" id="Text Box 1" o:spid="_x0000_s1030" type="#_x0000_t202" style="position:absolute;margin-left:320.95pt;margin-top:100.5pt;width:177.75pt;height:11.8pt;z-index:251671552;visibility:visible;mso-wrap-style:square;mso-height-percent:0;mso-wrap-distance-left:9pt;mso-wrap-distance-top:0;mso-wrap-distance-right:9pt;mso-wrap-distance-bottom:0;mso-position-horizontal:absolute;mso-position-horizontal-relative:text;mso-position-vertical:absolute;mso-position-vertical-relative:text;mso-height-percent:0;mso-height-relative:margin;v-text-anchor:top" o:gfxdata="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" stroked="f">
                 <v:textbox inset="0,0,0,0">
                   <w:txbxContent>
                     <w:p>
@@ -8444,15 +7121,7 @@
         <w:t>Vysoká hodnota MUTATION_RATE=0.3</w:t>
       </w:r>
       <w:r>
-        <w:t xml:space="preserve"> podporuje </w:t>
-      </w:r>
-      <w:proofErr w:type="spellStart"/>
-      <w:r>
-        <w:t>exploráciu</w:t>
-      </w:r>
-      <w:proofErr w:type="spellEnd"/>
-      <w:r>
-        <w:t xml:space="preserve"> tým, že zavádza náhodné zmeny do genómov, čo umožňuje objavovať nové konfigurácie terénu. </w:t>
+        <w:t xml:space="preserve"> podporuje exploráciu tým, že zavádza náhodné zmeny do genómov, čo umožňuje objavovať nové konfigurácie terénu. </w:t>
       </w:r>
       <w:r>
         <w:t>P</w:t>
@@ -8553,13 +7222,8 @@
         <w:t>(z DEAP -</w:t>
       </w:r>
       <w:r>
-        <w:t xml:space="preserve"> </w:t>
-      </w:r>
-      <w:proofErr w:type="spellStart"/>
-      <w:r>
-        <w:t>tools.cxTwoPoint</w:t>
-      </w:r>
-      <w:proofErr w:type="spellEnd"/>
+        <w:t xml:space="preserve"> tools.cxTwoPoint</w:t>
+      </w:r>
       <w:r>
         <w:t>)</w:t>
       </w:r>
@@ -8591,14 +7255,9 @@
       </w:pPr>
       <w:bookmarkStart w:id="19" w:name="_Toc197116829"/>
       <w:r>
-        <w:t xml:space="preserve">Súboj / </w:t>
-      </w:r>
-      <w:proofErr w:type="spellStart"/>
-      <w:r>
-        <w:t>Tournament</w:t>
+        <w:t>Súboj / Tournament</w:t>
       </w:r>
       <w:bookmarkEnd w:id="19"/>
-      <w:proofErr w:type="spellEnd"/>
     </w:p>
     <w:p>
       <w:r>
@@ -8794,23 +7453,7 @@
     </w:p>
     <w:p>
       <w:r>
-        <w:t xml:space="preserve">Vo vypracovaní bola použitá knižnica DEAP na implementáciu evolučného algoritmu pre generovanie hladkého terénu. Fitness funkcia s minimalizovala výškové skoky. Mutácia, kríženie, elitizmus optimalizovali variabilitu a kvalitu terénu. 2D graf zobrazoval najlepší terén, 3D graf vizualizoval </w:t>
-      </w:r>
-      <w:proofErr w:type="spellStart"/>
-      <w:r>
-        <w:t>hall</w:t>
-      </w:r>
-      <w:proofErr w:type="spellEnd"/>
-      <w:r>
-        <w:t xml:space="preserve"> of </w:t>
-      </w:r>
-      <w:proofErr w:type="spellStart"/>
-      <w:r>
-        <w:t>fame</w:t>
-      </w:r>
-      <w:proofErr w:type="spellEnd"/>
-      <w:r>
-        <w:t xml:space="preserve">. Algoritmus </w:t>
+        <w:t xml:space="preserve">Vo vypracovaní bola použitá knižnica DEAP na implementáciu evolučného algoritmu pre generovanie hladkého terénu. Fitness funkcia s minimalizovala výškové skoky. Mutácia, kríženie, elitizmus optimalizovali variabilitu a kvalitu terénu. 2D graf zobrazoval najlepší terén, 3D graf vizualizoval hall of fame. Algoritmus </w:t>
       </w:r>
       <w:r>
         <w:t>simuluje</w:t>
@@ -8956,13 +7599,8 @@
       </w:drawing>
     </w:r>
     <w:r>
-      <w:t xml:space="preserve">Jozef Waldhauser, 6 semester UUN, BAIN 2025 </w:t>
+      <w:t>Jozef Waldhauser, 6 semester UUN, BAIN 2025 Summer</w:t>
     </w:r>
-    <w:proofErr w:type="spellStart"/>
-    <w:r>
-      <w:t>Summer</w:t>
-    </w:r>
-    <w:proofErr w:type="spellEnd"/>
   </w:p>
 </w:hdr>
 </file>

</xml_diff>